<commit_message>
Added bar graph to lab1_3.html
</commit_message>
<xml_diff>
--- a/Demos/Demo1.docx
+++ b/Demos/Demo1.docx
@@ -14,13 +14,8 @@
     </w:p>
     <w:p/>
     <w:p>
-      <w:proofErr w:type="spellStart"/>
       <w:r>
-        <w:t>Github</w:t>
-      </w:r>
-      <w:proofErr w:type="spellEnd"/>
-      <w:r>
-        <w:t xml:space="preserve"> Link:</w:t>
+        <w:t>Github Link:</w:t>
       </w:r>
     </w:p>
     <w:p>
@@ -29,13 +24,7 @@
           <w:rPr>
             <w:rStyle w:val="Hyperlink"/>
           </w:rPr>
-          <w:t>Derrick1</w:t>
-        </w:r>
-        <w:r>
-          <w:rPr>
-            <w:rStyle w:val="Hyperlink"/>
-          </w:rPr>
-          <w:t>013/COS300045-Lab (github.com)</w:t>
+          <w:t>Derrick1013/COS300045-Lab (github.com)</w:t>
         </w:r>
       </w:hyperlink>
     </w:p>
@@ -88,6 +77,7 @@
         <w:rPr>
           <w:b/>
           <w:bCs/>
+          <w:noProof/>
           <w:u w:val="single"/>
         </w:rPr>
         <w:drawing>
@@ -165,6 +155,7 @@
         <w:rPr>
           <w:b/>
           <w:bCs/>
+          <w:noProof/>
           <w:u w:val="single"/>
         </w:rPr>
         <w:lastRenderedPageBreak/>
@@ -243,14 +234,15 @@
         <w:rPr>
           <w:b/>
           <w:bCs/>
+          <w:noProof/>
           <w:u w:val="single"/>
         </w:rPr>
         <w:lastRenderedPageBreak/>
         <w:drawing>
-          <wp:inline distT="0" distB="0" distL="0" distR="0" wp14:anchorId="203FB4A5" wp14:editId="7D1AB5C3">
+          <wp:inline distT="0" distB="0" distL="0" distR="0" wp14:anchorId="57E4D1CB" wp14:editId="7DA876A0">
             <wp:extent cx="5943600" cy="3378835"/>
             <wp:effectExtent l="0" t="0" r="0" b="0"/>
-            <wp:docPr id="339430251" name="Picture 1" descr="A screenshot of a computer&#10;&#10;Description automatically generated"/>
+            <wp:docPr id="1124795640" name="Picture 1" descr="A screenshot of a computer&#10;&#10;Description automatically generated"/>
             <wp:cNvGraphicFramePr>
               <a:graphicFrameLocks xmlns:a="http://schemas.openxmlformats.org/drawingml/2006/main" noChangeAspect="1"/>
             </wp:cNvGraphicFramePr>
@@ -258,7 +250,7 @@
               <a:graphicData uri="http://schemas.openxmlformats.org/drawingml/2006/picture">
                 <pic:pic xmlns:pic="http://schemas.openxmlformats.org/drawingml/2006/picture">
                   <pic:nvPicPr>
-                    <pic:cNvPr id="339430251" name="Picture 1" descr="A screenshot of a computer&#10;&#10;Description automatically generated"/>
+                    <pic:cNvPr id="1124795640" name="Picture 1" descr="A screenshot of a computer&#10;&#10;Description automatically generated"/>
                     <pic:cNvPicPr/>
                   </pic:nvPicPr>
                   <pic:blipFill>
@@ -349,6 +341,7 @@
         <w:rPr>
           <w:b/>
           <w:bCs/>
+          <w:noProof/>
           <w:u w:val="single"/>
         </w:rPr>
         <w:drawing>
@@ -418,6 +411,7 @@
         <w:rPr>
           <w:b/>
           <w:bCs/>
+          <w:noProof/>
           <w:u w:val="single"/>
         </w:rPr>
         <w:drawing>
@@ -495,6 +489,7 @@
         <w:rPr>
           <w:b/>
           <w:bCs/>
+          <w:noProof/>
           <w:u w:val="single"/>
         </w:rPr>
         <w:drawing>
@@ -573,6 +568,7 @@
         <w:rPr>
           <w:b/>
           <w:bCs/>
+          <w:noProof/>
           <w:u w:val="single"/>
         </w:rPr>
         <w:drawing>
@@ -1225,6 +1221,7 @@
   <w:style w:type="character" w:default="1" w:styleId="DefaultParagraphFont">
     <w:name w:val="Default Paragraph Font"/>
     <w:uiPriority w:val="1"/>
+    <w:semiHidden/>
     <w:unhideWhenUsed/>
   </w:style>
   <w:style w:type="table" w:default="1" w:styleId="TableNormal">

</xml_diff>